<commit_message>
add final draft and reivew
hope all work finished.
</commit_message>
<xml_diff>
--- a/Wentao/model1/Finding.docx
+++ b/Wentao/model1/Finding.docx
@@ -1,6 +1,6 @@
 
 <file path=word/document.xml><?xml version="1.0" encoding="utf-8"?>
-<w:document xmlns:wpc="http://schemas.microsoft.com/office/word/2010/wordprocessingCanvas" xmlns:cx="http://schemas.microsoft.com/office/drawing/2014/chartex" xmlns:cx1="http://schemas.microsoft.com/office/drawing/2015/9/8/chartex" xmlns:cx2="http://schemas.microsoft.com/office/drawing/2015/10/21/chartex" xmlns:cx3="http://schemas.microsoft.com/office/drawing/2016/5/9/chartex" xmlns:cx4="http://schemas.microsoft.com/office/drawing/2016/5/10/chartex" xmlns:cx5="http://schemas.microsoft.com/office/drawing/2016/5/11/chartex" xmlns:cx6="http://schemas.microsoft.com/office/drawing/2016/5/12/chartex" xmlns:cx7="http://schemas.microsoft.com/office/drawing/2016/5/13/chartex" xmlns:cx8="http://schemas.microsoft.com/office/drawing/2016/5/14/chartex" xmlns:mc="http://schemas.openxmlformats.org/markup-compatibility/2006" xmlns:aink="http://schemas.microsoft.com/office/drawing/2016/ink" xmlns:am3d="http://schemas.microsoft.com/office/drawing/2017/model3d" xmlns:o="urn:schemas-microsoft-com:office:office" xmlns:r="http://schemas.openxmlformats.org/officeDocument/2006/relationships" xmlns:m="http://schemas.openxmlformats.org/officeDocument/2006/math" xmlns:v="urn:schemas-microsoft-com:vml" xmlns:wp14="http://schemas.microsoft.com/office/word/2010/wordprocessingDrawing" xmlns:wp="http://schemas.openxmlformats.org/drawingml/2006/wordprocessingDrawing" xmlns:w10="urn:schemas-microsoft-com:office:word" xmlns:w="http://schemas.openxmlformats.org/wordprocessingml/2006/main" xmlns:w14="http://schemas.microsoft.com/office/word/2010/wordml" xmlns:w15="http://schemas.microsoft.com/office/word/2012/wordml" xmlns:w16cid="http://schemas.microsoft.com/office/word/2016/wordml/cid" xmlns:w16se="http://schemas.microsoft.com/office/word/2015/wordml/symex" xmlns:wpg="http://schemas.microsoft.com/office/word/2010/wordprocessingGroup" xmlns:wpi="http://schemas.microsoft.com/office/word/2010/wordprocessingInk" xmlns:wne="http://schemas.microsoft.com/office/word/2006/wordml" xmlns:wps="http://schemas.microsoft.com/office/word/2010/wordprocessingShape" mc:Ignorable="w14 w15 w16se w16cid wp14">
+<w:document xmlns:wpc="http://schemas.microsoft.com/office/word/2010/wordprocessingCanvas" xmlns:mo="http://schemas.microsoft.com/office/mac/office/2008/main" xmlns:mc="http://schemas.openxmlformats.org/markup-compatibility/2006" xmlns:mv="urn:schemas-microsoft-com:mac:vml" xmlns:o="urn:schemas-microsoft-com:office:office" xmlns:r="http://schemas.openxmlformats.org/officeDocument/2006/relationships" xmlns:m="http://schemas.openxmlformats.org/officeDocument/2006/math" xmlns:v="urn:schemas-microsoft-com:vml" xmlns:wp14="http://schemas.microsoft.com/office/word/2010/wordprocessingDrawing" xmlns:wp="http://schemas.openxmlformats.org/drawingml/2006/wordprocessingDrawing" xmlns:w10="urn:schemas-microsoft-com:office:word" xmlns:w="http://schemas.openxmlformats.org/wordprocessingml/2006/main" xmlns:w14="http://schemas.microsoft.com/office/word/2010/wordml" xmlns:w15="http://schemas.microsoft.com/office/word/2012/wordml" xmlns:wpg="http://schemas.microsoft.com/office/word/2010/wordprocessingGroup" xmlns:wpi="http://schemas.microsoft.com/office/word/2010/wordprocessingInk" xmlns:wne="http://schemas.microsoft.com/office/word/2006/wordml" xmlns:wps="http://schemas.microsoft.com/office/word/2010/wordprocessingShape" mc:Ignorable="w14 w15 wp14">
   <w:body>
     <w:p>
       <w:pPr>
@@ -10,6 +10,8 @@
           <w:szCs w:val="24"/>
         </w:rPr>
       </w:pPr>
+      <w:bookmarkStart w:id="0" w:name="OLE_LINK6"/>
+      <w:bookmarkStart w:id="1" w:name="OLE_LINK7"/>
       <w:r>
         <w:rPr>
           <w:rFonts w:ascii="Tahoma" w:hAnsi="Tahoma" w:cs="Tahoma"/>
@@ -25,7 +27,39 @@
           <w:sz w:val="24"/>
           <w:szCs w:val="24"/>
         </w:rPr>
-        <w:t xml:space="preserve">  The result in Figure demonstrate that the incremental number of antennas decreases the failure probability of the entire system.</w:t>
+        <w:t xml:space="preserve">  </w:t>
+      </w:r>
+      <w:bookmarkStart w:id="2" w:name="OLE_LINK8"/>
+      <w:bookmarkStart w:id="3" w:name="OLE_LINK9"/>
+      <w:bookmarkStart w:id="4" w:name="OLE_LINK10"/>
+      <w:bookmarkStart w:id="5" w:name="OLE_LINK11"/>
+      <w:r>
+        <w:rPr>
+          <w:rFonts w:ascii="Tahoma" w:hAnsi="Tahoma" w:cs="Tahoma"/>
+          <w:sz w:val="24"/>
+          <w:szCs w:val="24"/>
+        </w:rPr>
+        <w:t>Th</w:t>
+      </w:r>
+      <w:bookmarkStart w:id="6" w:name="_GoBack"/>
+      <w:bookmarkEnd w:id="6"/>
+      <w:r>
+        <w:rPr>
+          <w:rFonts w:ascii="Tahoma" w:hAnsi="Tahoma" w:cs="Tahoma"/>
+          <w:sz w:val="24"/>
+          <w:szCs w:val="24"/>
+        </w:rPr>
+        <w:t xml:space="preserve">e result in Figure demonstrate </w:t>
+      </w:r>
+      <w:bookmarkStart w:id="7" w:name="OLE_LINK12"/>
+      <w:bookmarkStart w:id="8" w:name="OLE_LINK13"/>
+      <w:r>
+        <w:rPr>
+          <w:rFonts w:ascii="Tahoma" w:hAnsi="Tahoma" w:cs="Tahoma"/>
+          <w:sz w:val="24"/>
+          <w:szCs w:val="24"/>
+        </w:rPr>
+        <w:t>that the incremental number of antennas decreases the failure probability of the entire system.</w:t>
       </w:r>
     </w:p>
     <w:p>
@@ -76,7 +110,13 @@
         </w:rPr>
         <w:t xml:space="preserve"> failure rate, the above finding is changed.</w:t>
       </w:r>
+      <w:bookmarkEnd w:id="2"/>
+      <w:bookmarkEnd w:id="3"/>
+      <w:bookmarkEnd w:id="4"/>
+      <w:bookmarkEnd w:id="5"/>
     </w:p>
+    <w:bookmarkEnd w:id="7"/>
+    <w:bookmarkEnd w:id="8"/>
     <w:p>
       <w:pPr>
         <w:rPr>
@@ -103,6 +143,8 @@
           <w:szCs w:val="24"/>
         </w:rPr>
       </w:pPr>
+      <w:bookmarkStart w:id="9" w:name="OLE_LINK14"/>
+      <w:bookmarkStart w:id="10" w:name="OLE_LINK15"/>
       <w:r>
         <w:rPr>
           <w:rFonts w:ascii="Tahoma" w:hAnsi="Tahoma" w:cs="Tahoma"/>
@@ -161,14 +203,13 @@
         <w:t xml:space="preserve"> </w:t>
       </w:r>
       <w:r>
-        <w:t xml:space="preserve">    </w:t>
-      </w:r>
-      <w:bookmarkStart w:id="0" w:name="_GoBack"/>
-      <w:bookmarkEnd w:id="0"/>
-      <w:r>
-        <w:t xml:space="preserve"> </w:t>
+        <w:t xml:space="preserve">     </w:t>
       </w:r>
     </w:p>
+    <w:bookmarkEnd w:id="0"/>
+    <w:bookmarkEnd w:id="1"/>
+    <w:bookmarkEnd w:id="9"/>
+    <w:bookmarkEnd w:id="10"/>
     <w:sectPr>
       <w:pgSz w:w="11906" w:h="16838"/>
       <w:pgMar w:top="1440" w:right="1800" w:bottom="1440" w:left="1800" w:header="851" w:footer="992" w:gutter="0"/>
@@ -180,7 +221,7 @@
 </file>
 
 <file path=word/styles.xml><?xml version="1.0" encoding="utf-8"?>
-<w:styles xmlns:mc="http://schemas.openxmlformats.org/markup-compatibility/2006" xmlns:r="http://schemas.openxmlformats.org/officeDocument/2006/relationships" xmlns:w="http://schemas.openxmlformats.org/wordprocessingml/2006/main" xmlns:w14="http://schemas.microsoft.com/office/word/2010/wordml" xmlns:w15="http://schemas.microsoft.com/office/word/2012/wordml" xmlns:w16cid="http://schemas.microsoft.com/office/word/2016/wordml/cid" xmlns:w16se="http://schemas.microsoft.com/office/word/2015/wordml/symex" mc:Ignorable="w14 w15 w16se w16cid">
+<w:styles xmlns:mc="http://schemas.openxmlformats.org/markup-compatibility/2006" xmlns:r="http://schemas.openxmlformats.org/officeDocument/2006/relationships" xmlns:w="http://schemas.openxmlformats.org/wordprocessingml/2006/main" xmlns:w14="http://schemas.microsoft.com/office/word/2010/wordml" xmlns:w15="http://schemas.microsoft.com/office/word/2012/wordml" mc:Ignorable="w14 w15">
   <w:docDefaults>
     <w:rPrDefault>
       <w:rPr>
@@ -193,7 +234,7 @@
     </w:rPrDefault>
     <w:pPrDefault/>
   </w:docDefaults>
-  <w:latentStyles w:defLockedState="0" w:defUIPriority="99" w:defSemiHidden="0" w:defUnhideWhenUsed="0" w:defQFormat="0" w:count="375">
+  <w:latentStyles w:defLockedState="0" w:defUIPriority="99" w:defSemiHidden="0" w:defUnhideWhenUsed="0" w:defQFormat="0" w:count="380">
     <w:lsdException w:name="Normal" w:uiPriority="0" w:qFormat="1"/>
     <w:lsdException w:name="heading 1" w:uiPriority="9" w:qFormat="1"/>
     <w:lsdException w:name="heading 2" w:semiHidden="1" w:uiPriority="9" w:unhideWhenUsed="1" w:qFormat="1"/>
@@ -565,12 +606,8 @@
     <w:lsdException w:name="List Table 5 Dark Accent 6" w:uiPriority="50"/>
     <w:lsdException w:name="List Table 6 Colorful Accent 6" w:uiPriority="51"/>
     <w:lsdException w:name="List Table 7 Colorful Accent 6" w:uiPriority="52"/>
-    <w:lsdException w:name="Mention" w:semiHidden="1" w:unhideWhenUsed="1"/>
-    <w:lsdException w:name="Smart Hyperlink" w:semiHidden="1" w:unhideWhenUsed="1"/>
-    <w:lsdException w:name="Hashtag" w:semiHidden="1" w:unhideWhenUsed="1"/>
-    <w:lsdException w:name="Unresolved Mention" w:semiHidden="1" w:unhideWhenUsed="1"/>
   </w:latentStyles>
-  <w:style w:type="paragraph" w:default="1" w:styleId="a">
+  <w:style w:type="paragraph" w:default="1" w:styleId="Normal">
     <w:name w:val="Normal"/>
     <w:qFormat/>
     <w:pPr>
@@ -578,13 +615,13 @@
       <w:jc w:val="both"/>
     </w:pPr>
   </w:style>
-  <w:style w:type="character" w:default="1" w:styleId="a0">
+  <w:style w:type="character" w:default="1" w:styleId="DefaultParagraphFont">
     <w:name w:val="Default Paragraph Font"/>
     <w:uiPriority w:val="1"/>
     <w:semiHidden/>
     <w:unhideWhenUsed/>
   </w:style>
-  <w:style w:type="table" w:default="1" w:styleId="a1">
+  <w:style w:type="table" w:default="1" w:styleId="TableNormal">
     <w:name w:val="Normal Table"/>
     <w:uiPriority w:val="99"/>
     <w:semiHidden/>
@@ -599,7 +636,7 @@
       </w:tblCellMar>
     </w:tblPr>
   </w:style>
-  <w:style w:type="numbering" w:default="1" w:styleId="a2">
+  <w:style w:type="numbering" w:default="1" w:styleId="NoList">
     <w:name w:val="No List"/>
     <w:uiPriority w:val="99"/>
     <w:semiHidden/>

</xml_diff>